<commit_message>
Part 1 written component update
</commit_message>
<xml_diff>
--- a/written_Part1.docx
+++ b/written_Part1.docx
@@ -5,39 +5,34 @@
     <w:p>
       <w:pPr>
         <w:pStyle w:val="Title"/>
-      </w:pPr>
-      <w:r>
+        <w:rPr>
+          <w:rFonts w:asciiTheme="minorHAnsi" w:hAnsiTheme="minorHAnsi"/>
+        </w:rPr>
+      </w:pPr>
+      <w:r>
+        <w:rPr>
+          <w:rFonts w:asciiTheme="minorHAnsi" w:hAnsiTheme="minorHAnsi"/>
+        </w:rPr>
         <w:t>Part 1</w:t>
       </w:r>
       <w:r>
+        <w:rPr>
+          <w:rFonts w:asciiTheme="minorHAnsi" w:hAnsiTheme="minorHAnsi"/>
+        </w:rPr>
         <w:t xml:space="preserve"> Written Component</w:t>
       </w:r>
     </w:p>
+    <w:p/>
+    <w:p/>
     <w:p>
       <w:pPr>
         <w:rPr>
-          <w:rFonts w:ascii="LM Roman 10" w:hAnsi="LM Roman 10"/>
-        </w:rPr>
-      </w:pPr>
-    </w:p>
-    <w:p>
-      <w:pPr>
-        <w:rPr>
-          <w:rFonts w:ascii="LM Roman 10" w:hAnsi="LM Roman 10"/>
-        </w:rPr>
-      </w:pPr>
-    </w:p>
-    <w:p>
-      <w:pPr>
-        <w:rPr>
-          <w:rFonts w:ascii="LM Roman 10" w:hAnsi="LM Roman 10"/>
           <w:b/>
           <w:i/>
         </w:rPr>
       </w:pPr>
       <w:r>
         <w:rPr>
-          <w:rFonts w:ascii="LM Roman 10" w:hAnsi="LM Roman 10"/>
           <w:b/>
           <w:i/>
         </w:rPr>
@@ -45,7 +40,6 @@
       </w:r>
       <w:r>
         <w:rPr>
-          <w:rFonts w:ascii="LM Roman 10" w:hAnsi="LM Roman 10"/>
           <w:b/>
           <w:i/>
         </w:rPr>
@@ -53,7 +47,6 @@
       </w:r>
       <w:r>
         <w:rPr>
-          <w:rFonts w:ascii="LM Roman 10" w:hAnsi="LM Roman 10"/>
           <w:b/>
           <w:i/>
         </w:rPr>
@@ -61,7 +54,6 @@
       </w:r>
       <w:r>
         <w:rPr>
-          <w:rFonts w:ascii="LM Roman 10" w:hAnsi="LM Roman 10"/>
           <w:b/>
           <w:i/>
         </w:rPr>
@@ -69,15 +61,7 @@
       </w:r>
     </w:p>
     <w:p>
-      <w:pPr>
-        <w:rPr>
-          <w:rFonts w:ascii="LM Roman 10" w:hAnsi="LM Roman 10"/>
-        </w:rPr>
-      </w:pPr>
-      <w:r>
-        <w:rPr>
-          <w:rFonts w:ascii="LM Roman 10" w:hAnsi="LM Roman 10"/>
-        </w:rPr>
+      <w:r>
         <w:t xml:space="preserve">It takes fewer operations to solve </w:t>
       </w:r>
       <m:oMath>
@@ -133,45 +117,653 @@
         </m:acc>
       </m:oMath>
       <w:r>
-        <w:rPr>
-          <w:rFonts w:ascii="LM Roman 10" w:hAnsi="LM Roman 10"/>
-        </w:rPr>
         <w:t xml:space="preserve"> through LU and QR versus an inverse matrix.</w:t>
       </w:r>
-      <w:r>
-        <w:rPr>
-          <w:rFonts w:ascii="LM Roman 10" w:hAnsi="LM Roman 10"/>
-        </w:rPr>
-        <w:t xml:space="preserve"> Also, QR/LU is stable with error.</w:t>
-      </w:r>
+    </w:p>
+    <w:p/>
+    <w:p>
+      <w:r>
+        <w:t xml:space="preserve">For LU: Rather than solving </w:t>
+      </w:r>
+      <m:oMath>
+        <m:r>
+          <w:rPr>
+            <w:rFonts w:ascii="Cambria Math" w:hAnsi="Cambria Math"/>
+          </w:rPr>
+          <m:t>A</m:t>
+        </m:r>
+        <m:acc>
+          <m:accPr>
+            <m:chr m:val="̅"/>
+            <m:ctrlPr>
+              <w:rPr>
+                <w:rFonts w:ascii="Cambria Math" w:hAnsi="Cambria Math"/>
+                <w:i/>
+              </w:rPr>
+            </m:ctrlPr>
+          </m:accPr>
+          <m:e>
+            <m:r>
+              <w:rPr>
+                <w:rFonts w:ascii="Cambria Math" w:hAnsi="Cambria Math"/>
+              </w:rPr>
+              <m:t>x</m:t>
+            </m:r>
+          </m:e>
+        </m:acc>
+        <m:r>
+          <w:rPr>
+            <w:rFonts w:ascii="Cambria Math" w:hAnsi="Cambria Math"/>
+          </w:rPr>
+          <m:t>=</m:t>
+        </m:r>
+        <m:acc>
+          <m:accPr>
+            <m:chr m:val="̅"/>
+            <m:ctrlPr>
+              <w:rPr>
+                <w:rFonts w:ascii="Cambria Math" w:hAnsi="Cambria Math"/>
+                <w:i/>
+              </w:rPr>
+            </m:ctrlPr>
+          </m:accPr>
+          <m:e>
+            <m:r>
+              <w:rPr>
+                <w:rFonts w:ascii="Cambria Math" w:hAnsi="Cambria Math"/>
+              </w:rPr>
+              <m:t>b</m:t>
+            </m:r>
+          </m:e>
+        </m:acc>
+      </m:oMath>
+      <w:r>
+        <w:t xml:space="preserve"> with Gaussian elimination, it is faster to decompose the matrix into the lower triangular and upper triangular matrices and solving </w:t>
+      </w:r>
+      <m:oMath>
+        <m:r>
+          <w:rPr>
+            <w:rFonts w:ascii="Cambria Math" w:hAnsi="Cambria Math"/>
+          </w:rPr>
+          <m:t>LU</m:t>
+        </m:r>
+        <m:acc>
+          <m:accPr>
+            <m:chr m:val="̅"/>
+            <m:ctrlPr>
+              <w:rPr>
+                <w:rFonts w:ascii="Cambria Math" w:hAnsi="Cambria Math"/>
+                <w:i/>
+              </w:rPr>
+            </m:ctrlPr>
+          </m:accPr>
+          <m:e>
+            <m:r>
+              <w:rPr>
+                <w:rFonts w:ascii="Cambria Math" w:hAnsi="Cambria Math"/>
+              </w:rPr>
+              <m:t>x</m:t>
+            </m:r>
+          </m:e>
+        </m:acc>
+        <m:r>
+          <w:rPr>
+            <w:rFonts w:ascii="Cambria Math" w:hAnsi="Cambria Math"/>
+          </w:rPr>
+          <m:t>=b</m:t>
+        </m:r>
+      </m:oMath>
+      <w:r>
+        <w:t xml:space="preserve">. </w:t>
+      </w:r>
+      <m:oMath>
+        <m:r>
+          <w:rPr>
+            <w:rFonts w:ascii="Cambria Math" w:hAnsi="Cambria Math"/>
+          </w:rPr>
+          <m:t>L</m:t>
+        </m:r>
+        <m:r>
+          <w:rPr>
+            <w:rFonts w:ascii="Cambria Math" w:hAnsi="Cambria Math"/>
+          </w:rPr>
+          <m:t>Y</m:t>
+        </m:r>
+        <m:r>
+          <w:rPr>
+            <w:rFonts w:ascii="Cambria Math" w:hAnsi="Cambria Math"/>
+          </w:rPr>
+          <m:t>=b</m:t>
+        </m:r>
+      </m:oMath>
+      <w:r>
+        <w:t xml:space="preserve"> is first solved where </w:t>
+      </w:r>
+      <m:oMath>
+        <m:r>
+          <w:rPr>
+            <w:rFonts w:ascii="Cambria Math" w:hAnsi="Cambria Math"/>
+          </w:rPr>
+          <m:t>U</m:t>
+        </m:r>
+        <m:acc>
+          <m:accPr>
+            <m:chr m:val="̅"/>
+            <m:ctrlPr>
+              <w:rPr>
+                <w:rFonts w:ascii="Cambria Math" w:hAnsi="Cambria Math"/>
+                <w:i/>
+              </w:rPr>
+            </m:ctrlPr>
+          </m:accPr>
+          <m:e>
+            <m:r>
+              <w:rPr>
+                <w:rFonts w:ascii="Cambria Math" w:hAnsi="Cambria Math"/>
+              </w:rPr>
+              <m:t>x</m:t>
+            </m:r>
+          </m:e>
+        </m:acc>
+        <m:r>
+          <w:rPr>
+            <w:rFonts w:ascii="Cambria Math" w:hAnsi="Cambria Math"/>
+          </w:rPr>
+          <m:t>=Y</m:t>
+        </m:r>
+      </m:oMath>
+      <w:r>
+        <w:t xml:space="preserve">. Each of these solutions is trivial with forward and backward </w:t>
+      </w:r>
+      <w:r>
+        <w:t>substitution, which</w:t>
+      </w:r>
+      <w:r>
+        <w:t xml:space="preserve"> is fast for a computer.</w:t>
+      </w:r>
+    </w:p>
+    <w:p/>
+    <w:p>
+      <w:r>
+        <w:t xml:space="preserve">For QR: </w:t>
+      </w:r>
+      <m:oMath>
+        <m:r>
+          <w:rPr>
+            <w:rFonts w:ascii="Cambria Math" w:hAnsi="Cambria Math"/>
+          </w:rPr>
+          <m:t>A</m:t>
+        </m:r>
+        <m:acc>
+          <m:accPr>
+            <m:chr m:val="̅"/>
+            <m:ctrlPr>
+              <w:rPr>
+                <w:rFonts w:ascii="Cambria Math" w:hAnsi="Cambria Math"/>
+                <w:i/>
+              </w:rPr>
+            </m:ctrlPr>
+          </m:accPr>
+          <m:e>
+            <m:r>
+              <w:rPr>
+                <w:rFonts w:ascii="Cambria Math" w:hAnsi="Cambria Math"/>
+              </w:rPr>
+              <m:t>x</m:t>
+            </m:r>
+          </m:e>
+        </m:acc>
+        <m:r>
+          <w:rPr>
+            <w:rFonts w:ascii="Cambria Math" w:hAnsi="Cambria Math"/>
+          </w:rPr>
+          <m:t>=</m:t>
+        </m:r>
+        <m:acc>
+          <m:accPr>
+            <m:chr m:val="̅"/>
+            <m:ctrlPr>
+              <w:rPr>
+                <w:rFonts w:ascii="Cambria Math" w:hAnsi="Cambria Math"/>
+                <w:i/>
+              </w:rPr>
+            </m:ctrlPr>
+          </m:accPr>
+          <m:e>
+            <m:r>
+              <w:rPr>
+                <w:rFonts w:ascii="Cambria Math" w:hAnsi="Cambria Math"/>
+              </w:rPr>
+              <m:t>b</m:t>
+            </m:r>
+          </m:e>
+        </m:acc>
+      </m:oMath>
+      <w:r>
+        <w:t xml:space="preserve"> becomes </w:t>
+      </w:r>
+      <m:oMath>
+        <m:r>
+          <w:rPr>
+            <w:rFonts w:ascii="Cambria Math" w:hAnsi="Cambria Math"/>
+          </w:rPr>
+          <m:t>QR</m:t>
+        </m:r>
+        <m:acc>
+          <m:accPr>
+            <m:chr m:val="̅"/>
+            <m:ctrlPr>
+              <w:rPr>
+                <w:rFonts w:ascii="Cambria Math" w:hAnsi="Cambria Math"/>
+                <w:i/>
+              </w:rPr>
+            </m:ctrlPr>
+          </m:accPr>
+          <m:e>
+            <m:r>
+              <w:rPr>
+                <w:rFonts w:ascii="Cambria Math" w:hAnsi="Cambria Math"/>
+              </w:rPr>
+              <m:t>x</m:t>
+            </m:r>
+          </m:e>
+        </m:acc>
+        <m:r>
+          <w:rPr>
+            <w:rFonts w:ascii="Cambria Math" w:hAnsi="Cambria Math"/>
+          </w:rPr>
+          <m:t>=</m:t>
+        </m:r>
+        <m:acc>
+          <m:accPr>
+            <m:chr m:val="̅"/>
+            <m:ctrlPr>
+              <w:rPr>
+                <w:rFonts w:ascii="Cambria Math" w:hAnsi="Cambria Math"/>
+                <w:i/>
+              </w:rPr>
+            </m:ctrlPr>
+          </m:accPr>
+          <m:e>
+            <m:r>
+              <w:rPr>
+                <w:rFonts w:ascii="Cambria Math" w:hAnsi="Cambria Math"/>
+              </w:rPr>
+              <m:t>b</m:t>
+            </m:r>
+          </m:e>
+        </m:acc>
+      </m:oMath>
+      <w:r>
+        <w:t xml:space="preserve">. As </w:t>
+      </w:r>
+      <m:oMath>
+        <m:r>
+          <w:rPr>
+            <w:rFonts w:ascii="Cambria Math" w:hAnsi="Cambria Math"/>
+          </w:rPr>
+          <m:t>Q</m:t>
+        </m:r>
+      </m:oMath>
+      <w:r>
+        <w:t xml:space="preserve"> is orthonormal, </w:t>
+      </w:r>
+      <m:oMath>
+        <m:sSup>
+          <m:sSupPr>
+            <m:ctrlPr>
+              <w:rPr>
+                <w:rFonts w:ascii="Cambria Math" w:hAnsi="Cambria Math"/>
+                <w:i/>
+              </w:rPr>
+            </m:ctrlPr>
+          </m:sSupPr>
+          <m:e>
+            <m:r>
+              <w:rPr>
+                <w:rFonts w:ascii="Cambria Math" w:hAnsi="Cambria Math"/>
+              </w:rPr>
+              <m:t>Q</m:t>
+            </m:r>
+          </m:e>
+          <m:sup>
+            <m:r>
+              <w:rPr>
+                <w:rFonts w:ascii="Cambria Math" w:hAnsi="Cambria Math"/>
+              </w:rPr>
+              <m:t>-1</m:t>
+            </m:r>
+          </m:sup>
+        </m:sSup>
+        <m:r>
+          <w:rPr>
+            <w:rFonts w:ascii="Cambria Math" w:hAnsi="Cambria Math"/>
+          </w:rPr>
+          <m:t>=</m:t>
+        </m:r>
+        <m:sSup>
+          <m:sSupPr>
+            <m:ctrlPr>
+              <w:rPr>
+                <w:rFonts w:ascii="Cambria Math" w:hAnsi="Cambria Math"/>
+                <w:i/>
+              </w:rPr>
+            </m:ctrlPr>
+          </m:sSupPr>
+          <m:e>
+            <m:r>
+              <w:rPr>
+                <w:rFonts w:ascii="Cambria Math" w:hAnsi="Cambria Math"/>
+              </w:rPr>
+              <m:t>Q</m:t>
+            </m:r>
+          </m:e>
+          <m:sup>
+            <m:r>
+              <w:rPr>
+                <w:rFonts w:ascii="Cambria Math" w:hAnsi="Cambria Math"/>
+              </w:rPr>
+              <m:t>T</m:t>
+            </m:r>
+          </m:sup>
+        </m:sSup>
+      </m:oMath>
+      <w:r>
+        <w:t xml:space="preserve">. It is much faster to transpose a matrix than to compute the inverse. </w:t>
+      </w:r>
+      <m:oMath>
+        <m:r>
+          <w:rPr>
+            <w:rFonts w:ascii="Cambria Math" w:hAnsi="Cambria Math"/>
+          </w:rPr>
+          <m:t>A</m:t>
+        </m:r>
+        <m:acc>
+          <m:accPr>
+            <m:chr m:val="̅"/>
+            <m:ctrlPr>
+              <w:rPr>
+                <w:rFonts w:ascii="Cambria Math" w:hAnsi="Cambria Math"/>
+                <w:i/>
+              </w:rPr>
+            </m:ctrlPr>
+          </m:accPr>
+          <m:e>
+            <m:r>
+              <w:rPr>
+                <w:rFonts w:ascii="Cambria Math" w:hAnsi="Cambria Math"/>
+              </w:rPr>
+              <m:t>x</m:t>
+            </m:r>
+          </m:e>
+        </m:acc>
+        <m:r>
+          <w:rPr>
+            <w:rFonts w:ascii="Cambria Math" w:hAnsi="Cambria Math"/>
+          </w:rPr>
+          <m:t>=</m:t>
+        </m:r>
+        <m:acc>
+          <m:accPr>
+            <m:chr m:val="̅"/>
+            <m:ctrlPr>
+              <w:rPr>
+                <w:rFonts w:ascii="Cambria Math" w:hAnsi="Cambria Math"/>
+                <w:i/>
+              </w:rPr>
+            </m:ctrlPr>
+          </m:accPr>
+          <m:e>
+            <m:r>
+              <w:rPr>
+                <w:rFonts w:ascii="Cambria Math" w:hAnsi="Cambria Math"/>
+              </w:rPr>
+              <m:t>b</m:t>
+            </m:r>
+          </m:e>
+        </m:acc>
+      </m:oMath>
+      <w:r>
+        <w:t xml:space="preserve"> therefore becomes </w:t>
+      </w:r>
+      <m:oMath>
+        <m:r>
+          <w:rPr>
+            <w:rFonts w:ascii="Cambria Math" w:hAnsi="Cambria Math"/>
+          </w:rPr>
+          <m:t>R</m:t>
+        </m:r>
+        <m:acc>
+          <m:accPr>
+            <m:chr m:val="̅"/>
+            <m:ctrlPr>
+              <w:rPr>
+                <w:rFonts w:ascii="Cambria Math" w:hAnsi="Cambria Math"/>
+                <w:i/>
+              </w:rPr>
+            </m:ctrlPr>
+          </m:accPr>
+          <m:e>
+            <m:r>
+              <w:rPr>
+                <w:rFonts w:ascii="Cambria Math" w:hAnsi="Cambria Math"/>
+              </w:rPr>
+              <m:t>x</m:t>
+            </m:r>
+          </m:e>
+        </m:acc>
+        <m:r>
+          <w:rPr>
+            <w:rFonts w:ascii="Cambria Math" w:hAnsi="Cambria Math"/>
+          </w:rPr>
+          <m:t>=</m:t>
+        </m:r>
+        <m:sSup>
+          <m:sSupPr>
+            <m:ctrlPr>
+              <w:rPr>
+                <w:rFonts w:ascii="Cambria Math" w:hAnsi="Cambria Math"/>
+                <w:i/>
+              </w:rPr>
+            </m:ctrlPr>
+          </m:sSupPr>
+          <m:e>
+            <m:r>
+              <w:rPr>
+                <w:rFonts w:ascii="Cambria Math" w:hAnsi="Cambria Math"/>
+              </w:rPr>
+              <m:t>Q</m:t>
+            </m:r>
+          </m:e>
+          <m:sup>
+            <m:r>
+              <w:rPr>
+                <w:rFonts w:ascii="Cambria Math" w:hAnsi="Cambria Math"/>
+              </w:rPr>
+              <m:t>T</m:t>
+            </m:r>
+          </m:sup>
+        </m:sSup>
+        <m:acc>
+          <m:accPr>
+            <m:chr m:val="̅"/>
+            <m:ctrlPr>
+              <w:rPr>
+                <w:rFonts w:ascii="Cambria Math" w:hAnsi="Cambria Math"/>
+                <w:i/>
+              </w:rPr>
+            </m:ctrlPr>
+          </m:accPr>
+          <m:e>
+            <m:r>
+              <w:rPr>
+                <w:rFonts w:ascii="Cambria Math" w:hAnsi="Cambria Math"/>
+              </w:rPr>
+              <m:t>b</m:t>
+            </m:r>
+          </m:e>
+        </m:acc>
+      </m:oMath>
+      <w:r>
+        <w:t xml:space="preserve">. </w:t>
+      </w:r>
+      <m:oMath>
+        <m:sSup>
+          <m:sSupPr>
+            <m:ctrlPr>
+              <w:rPr>
+                <w:rFonts w:ascii="Cambria Math" w:hAnsi="Cambria Math"/>
+                <w:i/>
+              </w:rPr>
+            </m:ctrlPr>
+          </m:sSupPr>
+          <m:e>
+            <m:r>
+              <w:rPr>
+                <w:rFonts w:ascii="Cambria Math" w:hAnsi="Cambria Math"/>
+              </w:rPr>
+              <m:t>Q</m:t>
+            </m:r>
+          </m:e>
+          <m:sup>
+            <m:r>
+              <w:rPr>
+                <w:rFonts w:ascii="Cambria Math" w:hAnsi="Cambria Math"/>
+              </w:rPr>
+              <m:t>T</m:t>
+            </m:r>
+          </m:sup>
+        </m:sSup>
+        <m:acc>
+          <m:accPr>
+            <m:chr m:val="̅"/>
+            <m:ctrlPr>
+              <w:rPr>
+                <w:rFonts w:ascii="Cambria Math" w:hAnsi="Cambria Math"/>
+                <w:i/>
+              </w:rPr>
+            </m:ctrlPr>
+          </m:accPr>
+          <m:e>
+            <m:r>
+              <w:rPr>
+                <w:rFonts w:ascii="Cambria Math" w:hAnsi="Cambria Math"/>
+              </w:rPr>
+              <m:t>b</m:t>
+            </m:r>
+          </m:e>
+        </m:acc>
+      </m:oMath>
+      <w:r>
+        <w:t xml:space="preserve"> is a constant vector and </w:t>
+      </w:r>
+      <m:oMath>
+        <m:r>
+          <w:rPr>
+            <w:rFonts w:ascii="Cambria Math" w:hAnsi="Cambria Math"/>
+          </w:rPr>
+          <m:t>R</m:t>
+        </m:r>
+      </m:oMath>
+      <w:r>
+        <w:t xml:space="preserve"> is upper triangular, so </w:t>
+      </w:r>
+      <m:oMath>
+        <m:r>
+          <w:rPr>
+            <w:rFonts w:ascii="Cambria Math" w:hAnsi="Cambria Math"/>
+          </w:rPr>
+          <m:t>R</m:t>
+        </m:r>
+        <m:acc>
+          <m:accPr>
+            <m:chr m:val="̅"/>
+            <m:ctrlPr>
+              <w:rPr>
+                <w:rFonts w:ascii="Cambria Math" w:hAnsi="Cambria Math"/>
+                <w:i/>
+              </w:rPr>
+            </m:ctrlPr>
+          </m:accPr>
+          <m:e>
+            <m:r>
+              <w:rPr>
+                <w:rFonts w:ascii="Cambria Math" w:hAnsi="Cambria Math"/>
+              </w:rPr>
+              <m:t>x</m:t>
+            </m:r>
+          </m:e>
+        </m:acc>
+        <m:r>
+          <w:rPr>
+            <w:rFonts w:ascii="Cambria Math" w:hAnsi="Cambria Math"/>
+          </w:rPr>
+          <m:t>=</m:t>
+        </m:r>
+        <m:sSup>
+          <m:sSupPr>
+            <m:ctrlPr>
+              <w:rPr>
+                <w:rFonts w:ascii="Cambria Math" w:hAnsi="Cambria Math"/>
+                <w:i/>
+              </w:rPr>
+            </m:ctrlPr>
+          </m:sSupPr>
+          <m:e>
+            <m:r>
+              <w:rPr>
+                <w:rFonts w:ascii="Cambria Math" w:hAnsi="Cambria Math"/>
+              </w:rPr>
+              <m:t>Q</m:t>
+            </m:r>
+          </m:e>
+          <m:sup>
+            <m:r>
+              <w:rPr>
+                <w:rFonts w:ascii="Cambria Math" w:hAnsi="Cambria Math"/>
+              </w:rPr>
+              <m:t>T</m:t>
+            </m:r>
+          </m:sup>
+        </m:sSup>
+        <m:acc>
+          <m:accPr>
+            <m:chr m:val="̅"/>
+            <m:ctrlPr>
+              <w:rPr>
+                <w:rFonts w:ascii="Cambria Math" w:hAnsi="Cambria Math"/>
+                <w:i/>
+              </w:rPr>
+            </m:ctrlPr>
+          </m:accPr>
+          <m:e>
+            <m:r>
+              <w:rPr>
+                <w:rFonts w:ascii="Cambria Math" w:hAnsi="Cambria Math"/>
+              </w:rPr>
+              <m:t>b</m:t>
+            </m:r>
+          </m:e>
+        </m:acc>
+      </m:oMath>
+      <w:r>
+        <w:t xml:space="preserve"> is fast to solve with backward substitution.</w:t>
+      </w:r>
+    </w:p>
+    <w:p>
       <w:bookmarkStart w:id="0" w:name="_GoBack"/>
       <w:bookmarkEnd w:id="0"/>
     </w:p>
+    <w:p/>
     <w:p>
       <w:pPr>
         <w:rPr>
-          <w:rFonts w:ascii="LM Roman 10" w:hAnsi="LM Roman 10"/>
-        </w:rPr>
-      </w:pPr>
-    </w:p>
-    <w:p>
-      <w:pPr>
-        <w:rPr>
-          <w:rFonts w:ascii="LM Roman 10" w:hAnsi="LM Roman 10"/>
-        </w:rPr>
-      </w:pPr>
-    </w:p>
-    <w:p>
-      <w:pPr>
-        <w:rPr>
-          <w:rFonts w:ascii="LM Roman 10" w:hAnsi="LM Roman 10"/>
           <w:b/>
           <w:i/>
         </w:rPr>
       </w:pPr>
       <w:r>
         <w:rPr>
-          <w:rFonts w:ascii="LM Roman 10" w:hAnsi="LM Roman 10"/>
           <w:b/>
           <w:i/>
         </w:rPr>
@@ -179,31 +771,34 @@
       </w:r>
     </w:p>
     <w:p>
-      <w:pPr>
+      <w:commentRangeStart w:id="1"/>
+      <w:r>
+        <w:t xml:space="preserve">QR/LU is stable with </w:t>
+      </w:r>
+      <w:r>
+        <w:t xml:space="preserve">regards to </w:t>
+      </w:r>
+      <w:r>
+        <w:t>error</w:t>
+      </w:r>
+      <w:r>
+        <w:t xml:space="preserve"> unlike the inverse operation</w:t>
+      </w:r>
+      <w:r>
+        <w:t>.</w:t>
+      </w:r>
+      <w:commentRangeEnd w:id="1"/>
+      <w:r>
         <w:rPr>
-          <w:rFonts w:ascii="LM Roman 10" w:hAnsi="LM Roman 10"/>
+          <w:rStyle w:val="CommentReference"/>
         </w:rPr>
-      </w:pPr>
+        <w:commentReference w:id="1"/>
+      </w:r>
     </w:p>
+    <w:p/>
+    <w:p/>
     <w:p>
       <w:pPr>
-        <w:rPr>
-          <w:rFonts w:ascii="LM Roman 10" w:hAnsi="LM Roman 10"/>
-        </w:rPr>
-      </w:pPr>
-    </w:p>
-    <w:p>
-      <w:pPr>
-        <w:rPr>
-          <w:rFonts w:ascii="LM Roman 10" w:hAnsi="LM Roman 10"/>
-        </w:rPr>
-      </w:pPr>
-    </w:p>
-    <w:p>
-      <w:pPr>
-        <w:rPr>
-          <w:rFonts w:ascii="LM Roman 10" w:hAnsi="LM Roman 10"/>
-        </w:rPr>
         <w:sectPr>
           <w:pgSz w:w="12240" w:h="15840"/>
           <w:pgMar w:top="720" w:right="720" w:bottom="720" w:left="720" w:header="720" w:footer="720" w:gutter="0"/>
@@ -212,29 +807,11 @@
         </w:sectPr>
       </w:pPr>
     </w:p>
+    <w:p/>
+    <w:p/>
     <w:p>
-      <w:pPr>
+      <w:r>
         <w:rPr>
-          <w:rFonts w:ascii="LM Roman 10" w:hAnsi="LM Roman 10"/>
-        </w:rPr>
-      </w:pPr>
-    </w:p>
-    <w:p>
-      <w:pPr>
-        <w:rPr>
-          <w:rFonts w:ascii="LM Roman 10" w:hAnsi="LM Roman 10"/>
-        </w:rPr>
-      </w:pPr>
-    </w:p>
-    <w:p>
-      <w:pPr>
-        <w:rPr>
-          <w:rFonts w:ascii="LM Roman 10" w:hAnsi="LM Roman 10"/>
-        </w:rPr>
-      </w:pPr>
-      <w:r>
-        <w:rPr>
-          <w:rFonts w:ascii="LM Roman 10" w:hAnsi="LM Roman 10"/>
           <w:noProof/>
         </w:rPr>
         <w:drawing>
@@ -253,7 +830,7 @@
                     <pic:cNvPicPr/>
                   </pic:nvPicPr>
                   <pic:blipFill rotWithShape="1">
-                    <a:blip r:embed="rId5">
+                    <a:blip r:embed="rId7">
                       <a:extLst>
                         <a:ext uri="{28A0092B-C50C-407E-A947-70E740481C1C}">
                           <a14:useLocalDpi xmlns:a14="http://schemas.microsoft.com/office/drawing/2010/main" val="0"/>
@@ -297,6 +874,33 @@
 </w:document>
 </file>
 
+<file path=word/comments.xml><?xml version="1.0" encoding="utf-8"?>
+<w:comments xmlns:wpc="http://schemas.microsoft.com/office/word/2010/wordprocessingCanvas" xmlns:mo="http://schemas.microsoft.com/office/mac/office/2008/main" xmlns:mc="http://schemas.openxmlformats.org/markup-compatibility/2006" xmlns:mv="urn:schemas-microsoft-com:mac:vml" xmlns:o="urn:schemas-microsoft-com:office:office" xmlns:r="http://schemas.openxmlformats.org/officeDocument/2006/relationships" xmlns:m="http://schemas.openxmlformats.org/officeDocument/2006/math" xmlns:v="urn:schemas-microsoft-com:vml" xmlns:wp14="http://schemas.microsoft.com/office/word/2010/wordprocessingDrawing" xmlns:wp="http://schemas.openxmlformats.org/drawingml/2006/wordprocessingDrawing" xmlns:w10="urn:schemas-microsoft-com:office:word" xmlns:w="http://schemas.openxmlformats.org/wordprocessingml/2006/main" xmlns:w14="http://schemas.microsoft.com/office/word/2010/wordml" xmlns:w15="http://schemas.microsoft.com/office/word/2012/wordml" xmlns:wpg="http://schemas.microsoft.com/office/word/2010/wordprocessingGroup" xmlns:wpi="http://schemas.microsoft.com/office/word/2010/wordprocessingInk" xmlns:wne="http://schemas.microsoft.com/office/word/2006/wordml" xmlns:wps="http://schemas.microsoft.com/office/word/2010/wordprocessingShape" mc:Ignorable="w14 w15 wp14">
+  <w:comment w:id="1" w:author="Paras Jain" w:date="2015-03-30T19:41:00Z" w:initials="Office">
+    <w:p>
+      <w:pPr>
+        <w:pStyle w:val="CommentText"/>
+      </w:pPr>
+      <w:r>
+        <w:rPr>
+          <w:rStyle w:val="CommentReference"/>
+        </w:rPr>
+        <w:annotationRef/>
+      </w:r>
+      <w:r>
+        <w:t>Ask TA about this</w:t>
+      </w:r>
+    </w:p>
+  </w:comment>
+</w:comments>
+</file>
+
+<file path=word/commentsExtended.xml><?xml version="1.0" encoding="utf-8"?>
+<w15:commentsEx xmlns:wpc="http://schemas.microsoft.com/office/word/2010/wordprocessingCanvas" xmlns:mo="http://schemas.microsoft.com/office/mac/office/2008/main" xmlns:mc="http://schemas.openxmlformats.org/markup-compatibility/2006" xmlns:mv="urn:schemas-microsoft-com:mac:vml" xmlns:o="urn:schemas-microsoft-com:office:office" xmlns:r="http://schemas.openxmlformats.org/officeDocument/2006/relationships" xmlns:m="http://schemas.openxmlformats.org/officeDocument/2006/math" xmlns:v="urn:schemas-microsoft-com:vml" xmlns:wp14="http://schemas.microsoft.com/office/word/2010/wordprocessingDrawing" xmlns:wp="http://schemas.openxmlformats.org/drawingml/2006/wordprocessingDrawing" xmlns:w10="urn:schemas-microsoft-com:office:word" xmlns:w="http://schemas.openxmlformats.org/wordprocessingml/2006/main" xmlns:w14="http://schemas.microsoft.com/office/word/2010/wordml" xmlns:w15="http://schemas.microsoft.com/office/word/2012/wordml" xmlns:wpg="http://schemas.microsoft.com/office/word/2010/wordprocessingGroup" xmlns:wpi="http://schemas.microsoft.com/office/word/2010/wordprocessingInk" xmlns:wne="http://schemas.microsoft.com/office/word/2006/wordml" xmlns:wps="http://schemas.microsoft.com/office/word/2010/wordprocessingShape" mc:Ignorable="w14 w15 wp14">
+  <w15:commentEx w15:paraId="547F544F" w15:done="0"/>
+</w15:commentsEx>
+</file>
+
 <file path=word/numbering.xml><?xml version="1.0" encoding="utf-8"?>
 <w:numbering xmlns:wpc="http://schemas.microsoft.com/office/word/2010/wordprocessingCanvas" xmlns:mo="http://schemas.microsoft.com/office/mac/office/2008/main" xmlns:mc="http://schemas.openxmlformats.org/markup-compatibility/2006" xmlns:mv="urn:schemas-microsoft-com:mac:vml" xmlns:o="urn:schemas-microsoft-com:office:office" xmlns:r="http://schemas.openxmlformats.org/officeDocument/2006/relationships" xmlns:m="http://schemas.openxmlformats.org/officeDocument/2006/math" xmlns:v="urn:schemas-microsoft-com:vml" xmlns:wp14="http://schemas.microsoft.com/office/word/2010/wordprocessingDrawing" xmlns:wp="http://schemas.openxmlformats.org/drawingml/2006/wordprocessingDrawing" xmlns:w10="urn:schemas-microsoft-com:office:word" xmlns:w="http://schemas.openxmlformats.org/wordprocessingml/2006/main" xmlns:w14="http://schemas.microsoft.com/office/word/2010/wordml" xmlns:w15="http://schemas.microsoft.com/office/word/2012/wordml" xmlns:wpg="http://schemas.microsoft.com/office/word/2010/wordprocessingGroup" xmlns:wpi="http://schemas.microsoft.com/office/word/2010/wordprocessingInk" xmlns:wne="http://schemas.microsoft.com/office/word/2006/wordml" xmlns:wps="http://schemas.microsoft.com/office/word/2010/wordprocessingShape" mc:Ignorable="w14 w15 wp14">
   <w:abstractNum w:abstractNumId="0">
@@ -484,6 +1088,14 @@
     <w:abstractNumId w:val="0"/>
   </w:num>
 </w:numbering>
+</file>
+
+<file path=word/people.xml><?xml version="1.0" encoding="utf-8"?>
+<w15:people xmlns:wpc="http://schemas.microsoft.com/office/word/2010/wordprocessingCanvas" xmlns:mo="http://schemas.microsoft.com/office/mac/office/2008/main" xmlns:mc="http://schemas.openxmlformats.org/markup-compatibility/2006" xmlns:mv="urn:schemas-microsoft-com:mac:vml" xmlns:o="urn:schemas-microsoft-com:office:office" xmlns:r="http://schemas.openxmlformats.org/officeDocument/2006/relationships" xmlns:m="http://schemas.openxmlformats.org/officeDocument/2006/math" xmlns:v="urn:schemas-microsoft-com:vml" xmlns:wp14="http://schemas.microsoft.com/office/word/2010/wordprocessingDrawing" xmlns:wp="http://schemas.openxmlformats.org/drawingml/2006/wordprocessingDrawing" xmlns:w10="urn:schemas-microsoft-com:office:word" xmlns:w="http://schemas.openxmlformats.org/wordprocessingml/2006/main" xmlns:w14="http://schemas.microsoft.com/office/word/2010/wordml" xmlns:w15="http://schemas.microsoft.com/office/word/2012/wordml" xmlns:wpg="http://schemas.microsoft.com/office/word/2010/wordprocessingGroup" xmlns:wpi="http://schemas.microsoft.com/office/word/2010/wordprocessingInk" xmlns:wne="http://schemas.microsoft.com/office/word/2006/wordml" xmlns:wps="http://schemas.microsoft.com/office/word/2010/wordprocessingShape" mc:Ignorable="w14 w15 wp14">
+  <w15:person w15:author="Paras Jain">
+    <w15:presenceInfo w15:providerId="Windows Live" w15:userId="d2c32d30793acc21"/>
+  </w15:person>
+</w15:people>
 </file>
 
 <file path=word/styles.xml><?xml version="1.0" encoding="utf-8"?>
@@ -967,6 +1579,92 @@
       <w:color w:val="808080"/>
     </w:rPr>
   </w:style>
+  <w:style w:type="character" w:styleId="CommentReference">
+    <w:name w:val="annotation reference"/>
+    <w:basedOn w:val="DefaultParagraphFont"/>
+    <w:uiPriority w:val="99"/>
+    <w:semiHidden/>
+    <w:unhideWhenUsed/>
+    <w:rsid w:val="00C16488"/>
+    <w:rPr>
+      <w:sz w:val="18"/>
+      <w:szCs w:val="18"/>
+    </w:rPr>
+  </w:style>
+  <w:style w:type="paragraph" w:styleId="CommentText">
+    <w:name w:val="annotation text"/>
+    <w:basedOn w:val="Normal"/>
+    <w:link w:val="CommentTextChar"/>
+    <w:uiPriority w:val="99"/>
+    <w:semiHidden/>
+    <w:unhideWhenUsed/>
+    <w:rsid w:val="00C16488"/>
+  </w:style>
+  <w:style w:type="character" w:customStyle="1" w:styleId="CommentTextChar">
+    <w:name w:val="Comment Text Char"/>
+    <w:basedOn w:val="DefaultParagraphFont"/>
+    <w:link w:val="CommentText"/>
+    <w:uiPriority w:val="99"/>
+    <w:semiHidden/>
+    <w:rsid w:val="00C16488"/>
+  </w:style>
+  <w:style w:type="paragraph" w:styleId="CommentSubject">
+    <w:name w:val="annotation subject"/>
+    <w:basedOn w:val="CommentText"/>
+    <w:next w:val="CommentText"/>
+    <w:link w:val="CommentSubjectChar"/>
+    <w:uiPriority w:val="99"/>
+    <w:semiHidden/>
+    <w:unhideWhenUsed/>
+    <w:rsid w:val="00C16488"/>
+    <w:rPr>
+      <w:b/>
+      <w:bCs/>
+      <w:sz w:val="20"/>
+      <w:szCs w:val="20"/>
+    </w:rPr>
+  </w:style>
+  <w:style w:type="character" w:customStyle="1" w:styleId="CommentSubjectChar">
+    <w:name w:val="Comment Subject Char"/>
+    <w:basedOn w:val="CommentTextChar"/>
+    <w:link w:val="CommentSubject"/>
+    <w:uiPriority w:val="99"/>
+    <w:semiHidden/>
+    <w:rsid w:val="00C16488"/>
+    <w:rPr>
+      <w:b/>
+      <w:bCs/>
+      <w:sz w:val="20"/>
+      <w:szCs w:val="20"/>
+    </w:rPr>
+  </w:style>
+  <w:style w:type="paragraph" w:styleId="BalloonText">
+    <w:name w:val="Balloon Text"/>
+    <w:basedOn w:val="Normal"/>
+    <w:link w:val="BalloonTextChar"/>
+    <w:uiPriority w:val="99"/>
+    <w:semiHidden/>
+    <w:unhideWhenUsed/>
+    <w:rsid w:val="00C16488"/>
+    <w:rPr>
+      <w:rFonts w:ascii="Helvetica" w:hAnsi="Helvetica"/>
+      <w:sz w:val="18"/>
+      <w:szCs w:val="18"/>
+    </w:rPr>
+  </w:style>
+  <w:style w:type="character" w:customStyle="1" w:styleId="BalloonTextChar">
+    <w:name w:val="Balloon Text Char"/>
+    <w:basedOn w:val="DefaultParagraphFont"/>
+    <w:link w:val="BalloonText"/>
+    <w:uiPriority w:val="99"/>
+    <w:semiHidden/>
+    <w:rsid w:val="00C16488"/>
+    <w:rPr>
+      <w:rFonts w:ascii="Helvetica" w:hAnsi="Helvetica"/>
+      <w:sz w:val="18"/>
+      <w:szCs w:val="18"/>
+    </w:rPr>
+  </w:style>
 </w:styles>
 </file>
 

</xml_diff>

<commit_message>
BigO stuff for part1 write up
</commit_message>
<xml_diff>
--- a/written_Part1.docx
+++ b/written_Part1.docx
@@ -1,6 +1,6 @@
 
 <file path=word/document.xml><?xml version="1.0" encoding="utf-8"?>
-<w:document xmlns:wpc="http://schemas.microsoft.com/office/word/2010/wordprocessingCanvas" xmlns:mo="http://schemas.microsoft.com/office/mac/office/2008/main" xmlns:mc="http://schemas.openxmlformats.org/markup-compatibility/2006" xmlns:mv="urn:schemas-microsoft-com:mac:vml" xmlns:o="urn:schemas-microsoft-com:office:office" xmlns:r="http://schemas.openxmlformats.org/officeDocument/2006/relationships" xmlns:m="http://schemas.openxmlformats.org/officeDocument/2006/math" xmlns:v="urn:schemas-microsoft-com:vml" xmlns:wp14="http://schemas.microsoft.com/office/word/2010/wordprocessingDrawing" xmlns:wp="http://schemas.openxmlformats.org/drawingml/2006/wordprocessingDrawing" xmlns:w10="urn:schemas-microsoft-com:office:word" xmlns:w="http://schemas.openxmlformats.org/wordprocessingml/2006/main" xmlns:w14="http://schemas.microsoft.com/office/word/2010/wordml" xmlns:w15="http://schemas.microsoft.com/office/word/2012/wordml" xmlns:wpg="http://schemas.microsoft.com/office/word/2010/wordprocessingGroup" xmlns:wpi="http://schemas.microsoft.com/office/word/2010/wordprocessingInk" xmlns:wne="http://schemas.microsoft.com/office/word/2006/wordml" xmlns:wps="http://schemas.microsoft.com/office/word/2010/wordprocessingShape" mc:Ignorable="w14 w15 wp14">
+<w:document xmlns:wpc="http://schemas.microsoft.com/office/word/2010/wordprocessingCanvas" xmlns:mc="http://schemas.openxmlformats.org/markup-compatibility/2006" xmlns:o="urn:schemas-microsoft-com:office:office" xmlns:r="http://schemas.openxmlformats.org/officeDocument/2006/relationships" xmlns:m="http://schemas.openxmlformats.org/officeDocument/2006/math" xmlns:v="urn:schemas-microsoft-com:vml" xmlns:wp14="http://schemas.microsoft.com/office/word/2010/wordprocessingDrawing" xmlns:wp="http://schemas.openxmlformats.org/drawingml/2006/wordprocessingDrawing" xmlns:w10="urn:schemas-microsoft-com:office:word" xmlns:w="http://schemas.openxmlformats.org/wordprocessingml/2006/main" xmlns:w14="http://schemas.microsoft.com/office/word/2010/wordml" xmlns:w15="http://schemas.microsoft.com/office/word/2012/wordml" xmlns:wpg="http://schemas.microsoft.com/office/word/2010/wordprocessingGroup" xmlns:wpi="http://schemas.microsoft.com/office/word/2010/wordprocessingInk" xmlns:wne="http://schemas.microsoft.com/office/word/2006/wordml" xmlns:wps="http://schemas.microsoft.com/office/word/2010/wordprocessingShape" mc:Ignorable="w14 w15 wp14">
   <w:body>
     <w:p>
       <w:pPr>
@@ -221,19 +221,7 @@
           <w:rPr>
             <w:rFonts w:ascii="Cambria Math" w:hAnsi="Cambria Math"/>
           </w:rPr>
-          <m:t>L</m:t>
-        </m:r>
-        <m:r>
-          <w:rPr>
-            <w:rFonts w:ascii="Cambria Math" w:hAnsi="Cambria Math"/>
-          </w:rPr>
-          <m:t>Y</m:t>
-        </m:r>
-        <m:r>
-          <w:rPr>
-            <w:rFonts w:ascii="Cambria Math" w:hAnsi="Cambria Math"/>
-          </w:rPr>
-          <m:t>=b</m:t>
+          <m:t>LY=b</m:t>
         </m:r>
       </m:oMath>
       <w:r>
@@ -750,10 +738,7 @@
         <w:t xml:space="preserve"> is fast to solve with backward substitution.</w:t>
       </w:r>
     </w:p>
-    <w:p>
-      <w:bookmarkStart w:id="0" w:name="_GoBack"/>
-      <w:bookmarkEnd w:id="0"/>
-    </w:p>
+    <w:p/>
     <w:p/>
     <w:p>
       <w:pPr>
@@ -771,7 +756,7 @@
       </w:r>
     </w:p>
     <w:p>
-      <w:commentRangeStart w:id="1"/>
+      <w:commentRangeStart w:id="0"/>
       <w:r>
         <w:t xml:space="preserve">QR/LU is stable with </w:t>
       </w:r>
@@ -782,18 +767,38 @@
         <w:t>error</w:t>
       </w:r>
       <w:r>
-        <w:t xml:space="preserve"> unlike the inverse operation</w:t>
-      </w:r>
-      <w:r>
-        <w:t>.</w:t>
-      </w:r>
-      <w:commentRangeEnd w:id="1"/>
+        <w:t xml:space="preserve"> unlike the inverse operation.</w:t>
+      </w:r>
+      <w:commentRangeEnd w:id="0"/>
       <w:r>
         <w:rPr>
           <w:rStyle w:val="CommentReference"/>
         </w:rPr>
-        <w:commentReference w:id="1"/>
-      </w:r>
+        <w:commentReference w:id="0"/>
+      </w:r>
+      <w:r>
+        <w:t xml:space="preserve"> For example LU is O(4n</w:t>
+      </w:r>
+      <w:r>
+        <w:rPr>
+          <w:vertAlign w:val="superscript"/>
+        </w:rPr>
+        <w:t>3</w:t>
+      </w:r>
+      <w:r>
+        <w:t>/3) while Gaussian Elimination is O(n</w:t>
+      </w:r>
+      <w:r>
+        <w:rPr>
+          <w:vertAlign w:val="superscript"/>
+        </w:rPr>
+        <w:t>4</w:t>
+      </w:r>
+      <w:r>
+        <w:t xml:space="preserve">/3) which leaves much more room for Gaussian Elimination to accumulate error since there are so many iterations it needs to go through. </w:t>
+      </w:r>
+      <w:bookmarkStart w:id="1" w:name="_GoBack"/>
+      <w:bookmarkEnd w:id="1"/>
     </w:p>
     <w:p/>
     <w:p/>
@@ -875,8 +880,8 @@
 </file>
 
 <file path=word/comments.xml><?xml version="1.0" encoding="utf-8"?>
-<w:comments xmlns:wpc="http://schemas.microsoft.com/office/word/2010/wordprocessingCanvas" xmlns:mo="http://schemas.microsoft.com/office/mac/office/2008/main" xmlns:mc="http://schemas.openxmlformats.org/markup-compatibility/2006" xmlns:mv="urn:schemas-microsoft-com:mac:vml" xmlns:o="urn:schemas-microsoft-com:office:office" xmlns:r="http://schemas.openxmlformats.org/officeDocument/2006/relationships" xmlns:m="http://schemas.openxmlformats.org/officeDocument/2006/math" xmlns:v="urn:schemas-microsoft-com:vml" xmlns:wp14="http://schemas.microsoft.com/office/word/2010/wordprocessingDrawing" xmlns:wp="http://schemas.openxmlformats.org/drawingml/2006/wordprocessingDrawing" xmlns:w10="urn:schemas-microsoft-com:office:word" xmlns:w="http://schemas.openxmlformats.org/wordprocessingml/2006/main" xmlns:w14="http://schemas.microsoft.com/office/word/2010/wordml" xmlns:w15="http://schemas.microsoft.com/office/word/2012/wordml" xmlns:wpg="http://schemas.microsoft.com/office/word/2010/wordprocessingGroup" xmlns:wpi="http://schemas.microsoft.com/office/word/2010/wordprocessingInk" xmlns:wne="http://schemas.microsoft.com/office/word/2006/wordml" xmlns:wps="http://schemas.microsoft.com/office/word/2010/wordprocessingShape" mc:Ignorable="w14 w15 wp14">
-  <w:comment w:id="1" w:author="Paras Jain" w:date="2015-03-30T19:41:00Z" w:initials="Office">
+<w:comments xmlns:wpc="http://schemas.microsoft.com/office/word/2010/wordprocessingCanvas" xmlns:mc="http://schemas.openxmlformats.org/markup-compatibility/2006" xmlns:o="urn:schemas-microsoft-com:office:office" xmlns:r="http://schemas.openxmlformats.org/officeDocument/2006/relationships" xmlns:m="http://schemas.openxmlformats.org/officeDocument/2006/math" xmlns:v="urn:schemas-microsoft-com:vml" xmlns:wp14="http://schemas.microsoft.com/office/word/2010/wordprocessingDrawing" xmlns:wp="http://schemas.openxmlformats.org/drawingml/2006/wordprocessingDrawing" xmlns:w10="urn:schemas-microsoft-com:office:word" xmlns:w="http://schemas.openxmlformats.org/wordprocessingml/2006/main" xmlns:w14="http://schemas.microsoft.com/office/word/2010/wordml" xmlns:w15="http://schemas.microsoft.com/office/word/2012/wordml" xmlns:wpg="http://schemas.microsoft.com/office/word/2010/wordprocessingGroup" xmlns:wpi="http://schemas.microsoft.com/office/word/2010/wordprocessingInk" xmlns:wne="http://schemas.microsoft.com/office/word/2006/wordml" xmlns:wps="http://schemas.microsoft.com/office/word/2010/wordprocessingShape" mc:Ignorable="w14 w15 wp14">
+  <w:comment w:id="0" w:author="Paras Jain" w:date="2015-03-30T19:41:00Z" w:initials="Office">
     <w:p>
       <w:pPr>
         <w:pStyle w:val="CommentText"/>
@@ -896,13 +901,13 @@
 </file>
 
 <file path=word/commentsExtended.xml><?xml version="1.0" encoding="utf-8"?>
-<w15:commentsEx xmlns:wpc="http://schemas.microsoft.com/office/word/2010/wordprocessingCanvas" xmlns:mo="http://schemas.microsoft.com/office/mac/office/2008/main" xmlns:mc="http://schemas.openxmlformats.org/markup-compatibility/2006" xmlns:mv="urn:schemas-microsoft-com:mac:vml" xmlns:o="urn:schemas-microsoft-com:office:office" xmlns:r="http://schemas.openxmlformats.org/officeDocument/2006/relationships" xmlns:m="http://schemas.openxmlformats.org/officeDocument/2006/math" xmlns:v="urn:schemas-microsoft-com:vml" xmlns:wp14="http://schemas.microsoft.com/office/word/2010/wordprocessingDrawing" xmlns:wp="http://schemas.openxmlformats.org/drawingml/2006/wordprocessingDrawing" xmlns:w10="urn:schemas-microsoft-com:office:word" xmlns:w="http://schemas.openxmlformats.org/wordprocessingml/2006/main" xmlns:w14="http://schemas.microsoft.com/office/word/2010/wordml" xmlns:w15="http://schemas.microsoft.com/office/word/2012/wordml" xmlns:wpg="http://schemas.microsoft.com/office/word/2010/wordprocessingGroup" xmlns:wpi="http://schemas.microsoft.com/office/word/2010/wordprocessingInk" xmlns:wne="http://schemas.microsoft.com/office/word/2006/wordml" xmlns:wps="http://schemas.microsoft.com/office/word/2010/wordprocessingShape" mc:Ignorable="w14 w15 wp14">
+<w15:commentsEx xmlns:wpc="http://schemas.microsoft.com/office/word/2010/wordprocessingCanvas" xmlns:mc="http://schemas.openxmlformats.org/markup-compatibility/2006" xmlns:o="urn:schemas-microsoft-com:office:office" xmlns:r="http://schemas.openxmlformats.org/officeDocument/2006/relationships" xmlns:m="http://schemas.openxmlformats.org/officeDocument/2006/math" xmlns:v="urn:schemas-microsoft-com:vml" xmlns:wp14="http://schemas.microsoft.com/office/word/2010/wordprocessingDrawing" xmlns:wp="http://schemas.openxmlformats.org/drawingml/2006/wordprocessingDrawing" xmlns:w10="urn:schemas-microsoft-com:office:word" xmlns:w="http://schemas.openxmlformats.org/wordprocessingml/2006/main" xmlns:w14="http://schemas.microsoft.com/office/word/2010/wordml" xmlns:w15="http://schemas.microsoft.com/office/word/2012/wordml" xmlns:wpg="http://schemas.microsoft.com/office/word/2010/wordprocessingGroup" xmlns:wpi="http://schemas.microsoft.com/office/word/2010/wordprocessingInk" xmlns:wne="http://schemas.microsoft.com/office/word/2006/wordml" xmlns:wps="http://schemas.microsoft.com/office/word/2010/wordprocessingShape" mc:Ignorable="w14 w15 wp14">
   <w15:commentEx w15:paraId="547F544F" w15:done="0"/>
 </w15:commentsEx>
 </file>
 
 <file path=word/numbering.xml><?xml version="1.0" encoding="utf-8"?>
-<w:numbering xmlns:wpc="http://schemas.microsoft.com/office/word/2010/wordprocessingCanvas" xmlns:mo="http://schemas.microsoft.com/office/mac/office/2008/main" xmlns:mc="http://schemas.openxmlformats.org/markup-compatibility/2006" xmlns:mv="urn:schemas-microsoft-com:mac:vml" xmlns:o="urn:schemas-microsoft-com:office:office" xmlns:r="http://schemas.openxmlformats.org/officeDocument/2006/relationships" xmlns:m="http://schemas.openxmlformats.org/officeDocument/2006/math" xmlns:v="urn:schemas-microsoft-com:vml" xmlns:wp14="http://schemas.microsoft.com/office/word/2010/wordprocessingDrawing" xmlns:wp="http://schemas.openxmlformats.org/drawingml/2006/wordprocessingDrawing" xmlns:w10="urn:schemas-microsoft-com:office:word" xmlns:w="http://schemas.openxmlformats.org/wordprocessingml/2006/main" xmlns:w14="http://schemas.microsoft.com/office/word/2010/wordml" xmlns:w15="http://schemas.microsoft.com/office/word/2012/wordml" xmlns:wpg="http://schemas.microsoft.com/office/word/2010/wordprocessingGroup" xmlns:wpi="http://schemas.microsoft.com/office/word/2010/wordprocessingInk" xmlns:wne="http://schemas.microsoft.com/office/word/2006/wordml" xmlns:wps="http://schemas.microsoft.com/office/word/2010/wordprocessingShape" mc:Ignorable="w14 w15 wp14">
+<w:numbering xmlns:wpc="http://schemas.microsoft.com/office/word/2010/wordprocessingCanvas" xmlns:mc="http://schemas.openxmlformats.org/markup-compatibility/2006" xmlns:o="urn:schemas-microsoft-com:office:office" xmlns:r="http://schemas.openxmlformats.org/officeDocument/2006/relationships" xmlns:m="http://schemas.openxmlformats.org/officeDocument/2006/math" xmlns:v="urn:schemas-microsoft-com:vml" xmlns:wp14="http://schemas.microsoft.com/office/word/2010/wordprocessingDrawing" xmlns:wp="http://schemas.openxmlformats.org/drawingml/2006/wordprocessingDrawing" xmlns:w10="urn:schemas-microsoft-com:office:word" xmlns:w="http://schemas.openxmlformats.org/wordprocessingml/2006/main" xmlns:w14="http://schemas.microsoft.com/office/word/2010/wordml" xmlns:w15="http://schemas.microsoft.com/office/word/2012/wordml" xmlns:wpg="http://schemas.microsoft.com/office/word/2010/wordprocessingGroup" xmlns:wpi="http://schemas.microsoft.com/office/word/2010/wordprocessingInk" xmlns:wne="http://schemas.microsoft.com/office/word/2006/wordml" xmlns:wps="http://schemas.microsoft.com/office/word/2010/wordprocessingShape" mc:Ignorable="w14 w15 wp14">
   <w:abstractNum w:abstractNumId="0">
     <w:nsid w:val="32A52EF2"/>
     <w:multiLevelType w:val="hybridMultilevel"/>
@@ -1091,7 +1096,7 @@
 </file>
 
 <file path=word/people.xml><?xml version="1.0" encoding="utf-8"?>
-<w15:people xmlns:wpc="http://schemas.microsoft.com/office/word/2010/wordprocessingCanvas" xmlns:mo="http://schemas.microsoft.com/office/mac/office/2008/main" xmlns:mc="http://schemas.openxmlformats.org/markup-compatibility/2006" xmlns:mv="urn:schemas-microsoft-com:mac:vml" xmlns:o="urn:schemas-microsoft-com:office:office" xmlns:r="http://schemas.openxmlformats.org/officeDocument/2006/relationships" xmlns:m="http://schemas.openxmlformats.org/officeDocument/2006/math" xmlns:v="urn:schemas-microsoft-com:vml" xmlns:wp14="http://schemas.microsoft.com/office/word/2010/wordprocessingDrawing" xmlns:wp="http://schemas.openxmlformats.org/drawingml/2006/wordprocessingDrawing" xmlns:w10="urn:schemas-microsoft-com:office:word" xmlns:w="http://schemas.openxmlformats.org/wordprocessingml/2006/main" xmlns:w14="http://schemas.microsoft.com/office/word/2010/wordml" xmlns:w15="http://schemas.microsoft.com/office/word/2012/wordml" xmlns:wpg="http://schemas.microsoft.com/office/word/2010/wordprocessingGroup" xmlns:wpi="http://schemas.microsoft.com/office/word/2010/wordprocessingInk" xmlns:wne="http://schemas.microsoft.com/office/word/2006/wordml" xmlns:wps="http://schemas.microsoft.com/office/word/2010/wordprocessingShape" mc:Ignorable="w14 w15 wp14">
+<w15:people xmlns:wpc="http://schemas.microsoft.com/office/word/2010/wordprocessingCanvas" xmlns:mc="http://schemas.openxmlformats.org/markup-compatibility/2006" xmlns:o="urn:schemas-microsoft-com:office:office" xmlns:r="http://schemas.openxmlformats.org/officeDocument/2006/relationships" xmlns:m="http://schemas.openxmlformats.org/officeDocument/2006/math" xmlns:v="urn:schemas-microsoft-com:vml" xmlns:wp14="http://schemas.microsoft.com/office/word/2010/wordprocessingDrawing" xmlns:wp="http://schemas.openxmlformats.org/drawingml/2006/wordprocessingDrawing" xmlns:w10="urn:schemas-microsoft-com:office:word" xmlns:w="http://schemas.openxmlformats.org/wordprocessingml/2006/main" xmlns:w14="http://schemas.microsoft.com/office/word/2010/wordml" xmlns:w15="http://schemas.microsoft.com/office/word/2012/wordml" xmlns:wpg="http://schemas.microsoft.com/office/word/2010/wordprocessingGroup" xmlns:wpi="http://schemas.microsoft.com/office/word/2010/wordprocessingInk" xmlns:wne="http://schemas.microsoft.com/office/word/2006/wordml" xmlns:wps="http://schemas.microsoft.com/office/word/2010/wordprocessingShape" mc:Ignorable="w14 w15 wp14">
   <w15:person w15:author="Paras Jain">
     <w15:presenceInfo w15:providerId="Windows Live" w15:userId="d2c32d30793acc21"/>
   </w15:person>
@@ -1111,7 +1116,7 @@
     </w:rPrDefault>
     <w:pPrDefault/>
   </w:docDefaults>
-  <w:latentStyles w:defLockedState="0" w:defUIPriority="99" w:defSemiHidden="0" w:defUnhideWhenUsed="0" w:defQFormat="0" w:count="380">
+  <w:latentStyles w:defLockedState="0" w:defUIPriority="99" w:defSemiHidden="0" w:defUnhideWhenUsed="0" w:defQFormat="0" w:count="371">
     <w:lsdException w:name="Normal" w:uiPriority="0" w:qFormat="1"/>
     <w:lsdException w:name="heading 1" w:uiPriority="9" w:qFormat="1"/>
     <w:lsdException w:name="heading 2" w:semiHidden="1" w:uiPriority="9" w:unhideWhenUsed="1" w:qFormat="1"/>
@@ -1268,15 +1273,6 @@
     <w:lsdException w:name="Balloon Text" w:semiHidden="1" w:unhideWhenUsed="1"/>
     <w:lsdException w:name="Table Grid" w:uiPriority="39"/>
     <w:lsdException w:name="Table Theme" w:semiHidden="1" w:unhideWhenUsed="1"/>
-    <w:lsdException w:name="Note Level 1" w:semiHidden="1" w:unhideWhenUsed="1"/>
-    <w:lsdException w:name="Note Level 2" w:semiHidden="1" w:unhideWhenUsed="1"/>
-    <w:lsdException w:name="Note Level 3" w:semiHidden="1" w:unhideWhenUsed="1"/>
-    <w:lsdException w:name="Note Level 4" w:semiHidden="1" w:unhideWhenUsed="1"/>
-    <w:lsdException w:name="Note Level 5" w:semiHidden="1" w:unhideWhenUsed="1"/>
-    <w:lsdException w:name="Note Level 6" w:semiHidden="1" w:unhideWhenUsed="1"/>
-    <w:lsdException w:name="Note Level 7" w:semiHidden="1" w:unhideWhenUsed="1"/>
-    <w:lsdException w:name="Note Level 8" w:semiHidden="1" w:unhideWhenUsed="1"/>
-    <w:lsdException w:name="Note Level 9" w:semiHidden="1" w:unhideWhenUsed="1"/>
     <w:lsdException w:name="Placeholder Text" w:semiHidden="1"/>
     <w:lsdException w:name="No Spacing" w:uiPriority="1" w:qFormat="1"/>
     <w:lsdException w:name="Light Shading" w:uiPriority="60"/>

</xml_diff>